<commit_message>
19 November 2025 20.56 WIB
</commit_message>
<xml_diff>
--- a/PBO/Praktikum  10 _ PBO _ Siti Sa'adah _ 2403001.docx
+++ b/PBO/Praktikum  10 _ PBO _ Siti Sa'adah _ 2403001.docx
@@ -97,53 +97,51 @@
           <w:sz w:val="24"/>
           <w:szCs w:val="24"/>
         </w:rPr>
-        <w:t xml:space="preserve">Nama </w:t>
-      </w:r>
-      <w:proofErr w:type="spellStart"/>
+        <w:t>Nama Lengkap</w:t>
+      </w:r>
       <w:r>
         <w:rPr>
           <w:rFonts w:ascii="Times New Roman" w:hAnsi="Times New Roman" w:cs="Times New Roman"/>
           <w:sz w:val="24"/>
           <w:szCs w:val="24"/>
         </w:rPr>
-        <w:t>Lengkap</w:t>
-      </w:r>
-      <w:proofErr w:type="spellEnd"/>
+        <w:tab/>
+        <w:t xml:space="preserve">: </w:t>
+      </w:r>
       <w:r>
         <w:rPr>
           <w:rFonts w:ascii="Times New Roman" w:hAnsi="Times New Roman" w:cs="Times New Roman"/>
           <w:sz w:val="24"/>
           <w:szCs w:val="24"/>
         </w:rPr>
-        <w:tab/>
-        <w:t xml:space="preserve">: </w:t>
-      </w:r>
-      <w:r>
+        <w:t>Siti Sa’adah</w:t>
+      </w:r>
+    </w:p>
+    <w:p>
+      <w:pPr>
+        <w:pStyle w:val="ListParagraph"/>
+        <w:spacing w:line="360" w:lineRule="auto"/>
         <w:rPr>
           <w:rFonts w:ascii="Times New Roman" w:hAnsi="Times New Roman" w:cs="Times New Roman"/>
           <w:sz w:val="24"/>
           <w:szCs w:val="24"/>
         </w:rPr>
-        <w:t>Siti Sa’adah</w:t>
-      </w:r>
-    </w:p>
-    <w:p>
-      <w:pPr>
-        <w:pStyle w:val="ListParagraph"/>
-        <w:spacing w:line="360" w:lineRule="auto"/>
+      </w:pPr>
+      <w:r>
         <w:rPr>
           <w:rFonts w:ascii="Times New Roman" w:hAnsi="Times New Roman" w:cs="Times New Roman"/>
           <w:sz w:val="24"/>
           <w:szCs w:val="24"/>
         </w:rPr>
-      </w:pPr>
+        <w:t>Kelas</w:t>
+      </w:r>
       <w:r>
         <w:rPr>
           <w:rFonts w:ascii="Times New Roman" w:hAnsi="Times New Roman" w:cs="Times New Roman"/>
           <w:sz w:val="24"/>
           <w:szCs w:val="24"/>
         </w:rPr>
-        <w:t>Kelas</w:t>
+        <w:tab/>
       </w:r>
       <w:r>
         <w:rPr>
@@ -160,6 +158,7 @@
           <w:szCs w:val="24"/>
         </w:rPr>
         <w:tab/>
+        <w:t>: D3 TI</w:t>
       </w:r>
       <w:r>
         <w:rPr>
@@ -167,8 +166,7 @@
           <w:sz w:val="24"/>
           <w:szCs w:val="24"/>
         </w:rPr>
-        <w:tab/>
-        <w:t>: D3 TI</w:t>
+        <w:t xml:space="preserve"> </w:t>
       </w:r>
       <w:r>
         <w:rPr>
@@ -176,34 +174,34 @@
           <w:sz w:val="24"/>
           <w:szCs w:val="24"/>
         </w:rPr>
-        <w:t xml:space="preserve"> </w:t>
-      </w:r>
-      <w:r>
+        <w:t>2A</w:t>
+      </w:r>
+    </w:p>
+    <w:p>
+      <w:pPr>
+        <w:pStyle w:val="ListParagraph"/>
+        <w:spacing w:line="360" w:lineRule="auto"/>
         <w:rPr>
           <w:rFonts w:ascii="Times New Roman" w:hAnsi="Times New Roman" w:cs="Times New Roman"/>
           <w:sz w:val="24"/>
           <w:szCs w:val="24"/>
         </w:rPr>
-        <w:t>2A</w:t>
-      </w:r>
-    </w:p>
-    <w:p>
-      <w:pPr>
-        <w:pStyle w:val="ListParagraph"/>
-        <w:spacing w:line="360" w:lineRule="auto"/>
+      </w:pPr>
+      <w:r>
         <w:rPr>
           <w:rFonts w:ascii="Times New Roman" w:hAnsi="Times New Roman" w:cs="Times New Roman"/>
           <w:sz w:val="24"/>
           <w:szCs w:val="24"/>
         </w:rPr>
-      </w:pPr>
+        <w:t>Program Studi</w:t>
+      </w:r>
       <w:r>
         <w:rPr>
           <w:rFonts w:ascii="Times New Roman" w:hAnsi="Times New Roman" w:cs="Times New Roman"/>
           <w:sz w:val="24"/>
           <w:szCs w:val="24"/>
         </w:rPr>
-        <w:t>Program Studi</w:t>
+        <w:tab/>
       </w:r>
       <w:r>
         <w:rPr>
@@ -212,37 +210,27 @@
           <w:szCs w:val="24"/>
         </w:rPr>
         <w:tab/>
-      </w:r>
-      <w:r>
+        <w:t>: D3 TEKNIK INFORMATIKA</w:t>
+      </w:r>
+    </w:p>
+    <w:p>
+      <w:pPr>
+        <w:pStyle w:val="ListParagraph"/>
+        <w:spacing w:line="360" w:lineRule="auto"/>
         <w:rPr>
           <w:rFonts w:ascii="Times New Roman" w:hAnsi="Times New Roman" w:cs="Times New Roman"/>
           <w:sz w:val="24"/>
           <w:szCs w:val="24"/>
         </w:rPr>
-        <w:tab/>
-        <w:t>: D3 TEKNIK INFORMATIKA</w:t>
-      </w:r>
-    </w:p>
-    <w:p>
-      <w:pPr>
-        <w:pStyle w:val="ListParagraph"/>
-        <w:spacing w:line="360" w:lineRule="auto"/>
+      </w:pPr>
+      <w:r>
         <w:rPr>
           <w:rFonts w:ascii="Times New Roman" w:hAnsi="Times New Roman" w:cs="Times New Roman"/>
           <w:sz w:val="24"/>
           <w:szCs w:val="24"/>
         </w:rPr>
-      </w:pPr>
-      <w:proofErr w:type="spellStart"/>
-      <w:r>
-        <w:rPr>
-          <w:rFonts w:ascii="Times New Roman" w:hAnsi="Times New Roman" w:cs="Times New Roman"/>
-          <w:sz w:val="24"/>
-          <w:szCs w:val="24"/>
-        </w:rPr>
         <w:t>Jurusan</w:t>
       </w:r>
-      <w:proofErr w:type="spellEnd"/>
       <w:r>
         <w:rPr>
           <w:rFonts w:ascii="Times New Roman" w:hAnsi="Times New Roman" w:cs="Times New Roman"/>
@@ -5963,20 +5951,8 @@
           <w:sz w:val="24"/>
           <w:szCs w:val="24"/>
         </w:rPr>
-        <w:t xml:space="preserve">Tugas </w:t>
-      </w:r>
-      <w:proofErr w:type="spellStart"/>
-      <w:r>
-        <w:rPr>
-          <w:rFonts w:ascii="Times New Roman" w:hAnsi="Times New Roman" w:cs="Times New Roman"/>
-          <w:b/>
-          <w:bCs/>
-          <w:sz w:val="24"/>
-          <w:szCs w:val="24"/>
-        </w:rPr>
-        <w:t>Individu</w:t>
-      </w:r>
-      <w:proofErr w:type="spellEnd"/>
+        <w:t>Tugas Individu</w:t>
+      </w:r>
     </w:p>
     <w:p>
       <w:pPr>
@@ -5994,7 +5970,6 @@
           <w:szCs w:val="24"/>
         </w:rPr>
       </w:pPr>
-      <w:proofErr w:type="spellStart"/>
       <w:r>
         <w:rPr>
           <w:rFonts w:ascii="Times New Roman" w:hAnsi="Times New Roman" w:cs="Times New Roman"/>
@@ -6003,18 +5978,7 @@
           <w:sz w:val="24"/>
           <w:szCs w:val="24"/>
         </w:rPr>
-        <w:t>Percobaan</w:t>
-      </w:r>
-      <w:proofErr w:type="spellEnd"/>
-      <w:r>
-        <w:rPr>
-          <w:rFonts w:ascii="Times New Roman" w:hAnsi="Times New Roman" w:cs="Times New Roman"/>
-          <w:b/>
-          <w:bCs/>
-          <w:sz w:val="24"/>
-          <w:szCs w:val="24"/>
-        </w:rPr>
-        <w:t xml:space="preserve"> 1</w:t>
+        <w:t>Percobaan 1</w:t>
       </w:r>
     </w:p>
     <w:p>
@@ -12603,7 +12567,6 @@
           <w:szCs w:val="24"/>
         </w:rPr>
       </w:pPr>
-      <w:proofErr w:type="spellStart"/>
       <w:r>
         <w:rPr>
           <w:rFonts w:ascii="Times New Roman" w:hAnsi="Times New Roman" w:cs="Times New Roman"/>
@@ -12612,18 +12575,7 @@
           <w:sz w:val="24"/>
           <w:szCs w:val="24"/>
         </w:rPr>
-        <w:t>Percobaan</w:t>
-      </w:r>
-      <w:proofErr w:type="spellEnd"/>
-      <w:r>
-        <w:rPr>
-          <w:rFonts w:ascii="Times New Roman" w:hAnsi="Times New Roman" w:cs="Times New Roman"/>
-          <w:b/>
-          <w:bCs/>
-          <w:sz w:val="24"/>
-          <w:szCs w:val="24"/>
-        </w:rPr>
-        <w:t xml:space="preserve"> 2</w:t>
+        <w:t>Percobaan 2</w:t>
       </w:r>
     </w:p>
     <w:p>
@@ -19692,43 +19644,7 @@
           <w:sz w:val="24"/>
           <w:szCs w:val="24"/>
         </w:rPr>
-        <w:t xml:space="preserve">Button “&gt;” </w:t>
-      </w:r>
-      <w:proofErr w:type="spellStart"/>
-      <w:r>
-        <w:rPr>
-          <w:rFonts w:ascii="Times New Roman" w:hAnsi="Times New Roman" w:cs="Times New Roman"/>
-          <w:sz w:val="24"/>
-          <w:szCs w:val="24"/>
-        </w:rPr>
-        <w:t>belum</w:t>
-      </w:r>
-      <w:proofErr w:type="spellEnd"/>
-      <w:r>
-        <w:rPr>
-          <w:rFonts w:ascii="Times New Roman" w:hAnsi="Times New Roman" w:cs="Times New Roman"/>
-          <w:sz w:val="24"/>
-          <w:szCs w:val="24"/>
-        </w:rPr>
-        <w:t xml:space="preserve"> </w:t>
-      </w:r>
-      <w:proofErr w:type="spellStart"/>
-      <w:r>
-        <w:rPr>
-          <w:rFonts w:ascii="Times New Roman" w:hAnsi="Times New Roman" w:cs="Times New Roman"/>
-          <w:sz w:val="24"/>
-          <w:szCs w:val="24"/>
-        </w:rPr>
-        <w:t>berfungsi</w:t>
-      </w:r>
-      <w:proofErr w:type="spellEnd"/>
-      <w:r>
-        <w:rPr>
-          <w:rFonts w:ascii="Times New Roman" w:hAnsi="Times New Roman" w:cs="Times New Roman"/>
-          <w:sz w:val="24"/>
-          <w:szCs w:val="24"/>
-        </w:rPr>
-        <w:t>.</w:t>
+        <w:t>Button “&gt;” belum berfungsi.</w:t>
       </w:r>
     </w:p>
     <w:p>
@@ -20011,7 +19927,6 @@
           <w:szCs w:val="24"/>
         </w:rPr>
       </w:pPr>
-      <w:proofErr w:type="spellStart"/>
       <w:r>
         <w:rPr>
           <w:rFonts w:ascii="Times New Roman" w:hAnsi="Times New Roman" w:cs="Times New Roman"/>
@@ -20020,40 +19935,7 @@
           <w:sz w:val="24"/>
           <w:szCs w:val="24"/>
         </w:rPr>
-        <w:t>Percobaan</w:t>
-      </w:r>
-      <w:proofErr w:type="spellEnd"/>
-      <w:r>
-        <w:rPr>
-          <w:rFonts w:ascii="Times New Roman" w:hAnsi="Times New Roman" w:cs="Times New Roman"/>
-          <w:b/>
-          <w:bCs/>
-          <w:sz w:val="24"/>
-          <w:szCs w:val="24"/>
-        </w:rPr>
-        <w:t xml:space="preserve"> 3 </w:t>
-      </w:r>
-      <w:proofErr w:type="gramStart"/>
-      <w:r>
-        <w:rPr>
-          <w:rFonts w:ascii="Times New Roman" w:hAnsi="Times New Roman" w:cs="Times New Roman"/>
-          <w:b/>
-          <w:bCs/>
-          <w:sz w:val="24"/>
-          <w:szCs w:val="24"/>
-        </w:rPr>
-        <w:t>( Hasil</w:t>
-      </w:r>
-      <w:proofErr w:type="gramEnd"/>
-      <w:r>
-        <w:rPr>
-          <w:rFonts w:ascii="Times New Roman" w:hAnsi="Times New Roman" w:cs="Times New Roman"/>
-          <w:b/>
-          <w:bCs/>
-          <w:sz w:val="24"/>
-          <w:szCs w:val="24"/>
-        </w:rPr>
-        <w:t xml:space="preserve"> Akhir)</w:t>
+        <w:t>Percobaan 3 ( Hasil Akhir)</w:t>
       </w:r>
     </w:p>
     <w:p>
@@ -30251,7 +30133,6 @@
           <w:szCs w:val="24"/>
         </w:rPr>
       </w:pPr>
-      <w:proofErr w:type="spellStart"/>
       <w:r>
         <w:rPr>
           <w:rFonts w:ascii="Times New Roman" w:hAnsi="Times New Roman" w:cs="Times New Roman"/>
@@ -30260,31 +30141,8 @@
           <w:sz w:val="24"/>
           <w:szCs w:val="24"/>
         </w:rPr>
-        <w:t>Pengalaman</w:t>
-      </w:r>
-      <w:proofErr w:type="spellEnd"/>
-      <w:r>
-        <w:rPr>
-          <w:rFonts w:ascii="Times New Roman" w:hAnsi="Times New Roman" w:cs="Times New Roman"/>
-          <w:b/>
-          <w:bCs/>
-          <w:sz w:val="24"/>
-          <w:szCs w:val="24"/>
-        </w:rPr>
-        <w:t xml:space="preserve"> </w:t>
-      </w:r>
-      <w:proofErr w:type="spellStart"/>
-      <w:r>
-        <w:rPr>
-          <w:rFonts w:ascii="Times New Roman" w:hAnsi="Times New Roman" w:cs="Times New Roman"/>
-          <w:b/>
-          <w:bCs/>
-          <w:sz w:val="24"/>
-          <w:szCs w:val="24"/>
-        </w:rPr>
-        <w:t>Pembelajaran</w:t>
-      </w:r>
-      <w:proofErr w:type="spellEnd"/>
+        <w:t>Pengalaman Pembelajaran</w:t>
+      </w:r>
     </w:p>
     <w:p>
       <w:pPr>
@@ -30303,187 +30161,15 @@
           <w:sz w:val="24"/>
           <w:szCs w:val="24"/>
         </w:rPr>
-        <w:t xml:space="preserve">Pada </w:t>
-      </w:r>
-      <w:proofErr w:type="spellStart"/>
+        <w:t xml:space="preserve">Pada materi Event-Driven Programing ini </w:t>
+      </w:r>
       <w:r>
         <w:rPr>
           <w:rFonts w:ascii="Times New Roman" w:hAnsi="Times New Roman" w:cs="Times New Roman"/>
           <w:sz w:val="24"/>
           <w:szCs w:val="24"/>
         </w:rPr>
-        <w:t>materi</w:t>
-      </w:r>
-      <w:proofErr w:type="spellEnd"/>
-      <w:r>
-        <w:rPr>
-          <w:rFonts w:ascii="Times New Roman" w:hAnsi="Times New Roman" w:cs="Times New Roman"/>
-          <w:sz w:val="24"/>
-          <w:szCs w:val="24"/>
-        </w:rPr>
-        <w:t xml:space="preserve"> Event-Driven </w:t>
-      </w:r>
-      <w:proofErr w:type="spellStart"/>
-      <w:r>
-        <w:rPr>
-          <w:rFonts w:ascii="Times New Roman" w:hAnsi="Times New Roman" w:cs="Times New Roman"/>
-          <w:sz w:val="24"/>
-          <w:szCs w:val="24"/>
-        </w:rPr>
-        <w:t>Programing</w:t>
-      </w:r>
-      <w:proofErr w:type="spellEnd"/>
-      <w:r>
-        <w:rPr>
-          <w:rFonts w:ascii="Times New Roman" w:hAnsi="Times New Roman" w:cs="Times New Roman"/>
-          <w:sz w:val="24"/>
-          <w:szCs w:val="24"/>
-        </w:rPr>
-        <w:t xml:space="preserve"> </w:t>
-      </w:r>
-      <w:proofErr w:type="spellStart"/>
-      <w:r>
-        <w:rPr>
-          <w:rFonts w:ascii="Times New Roman" w:hAnsi="Times New Roman" w:cs="Times New Roman"/>
-          <w:sz w:val="24"/>
-          <w:szCs w:val="24"/>
-        </w:rPr>
-        <w:t>ini</w:t>
-      </w:r>
-      <w:proofErr w:type="spellEnd"/>
-      <w:r>
-        <w:rPr>
-          <w:rFonts w:ascii="Times New Roman" w:hAnsi="Times New Roman" w:cs="Times New Roman"/>
-          <w:sz w:val="24"/>
-          <w:szCs w:val="24"/>
-        </w:rPr>
-        <w:t xml:space="preserve"> </w:t>
-      </w:r>
-      <w:proofErr w:type="spellStart"/>
-      <w:r>
-        <w:rPr>
-          <w:rFonts w:ascii="Times New Roman" w:hAnsi="Times New Roman" w:cs="Times New Roman"/>
-          <w:sz w:val="24"/>
-          <w:szCs w:val="24"/>
-        </w:rPr>
-        <w:t>kita</w:t>
-      </w:r>
-      <w:proofErr w:type="spellEnd"/>
-      <w:r>
-        <w:rPr>
-          <w:rFonts w:ascii="Times New Roman" w:hAnsi="Times New Roman" w:cs="Times New Roman"/>
-          <w:sz w:val="24"/>
-          <w:szCs w:val="24"/>
-        </w:rPr>
-        <w:t xml:space="preserve"> </w:t>
-      </w:r>
-      <w:proofErr w:type="spellStart"/>
-      <w:r>
-        <w:rPr>
-          <w:rFonts w:ascii="Times New Roman" w:hAnsi="Times New Roman" w:cs="Times New Roman"/>
-          <w:sz w:val="24"/>
-          <w:szCs w:val="24"/>
-        </w:rPr>
-        <w:t>mempelajari</w:t>
-      </w:r>
-      <w:proofErr w:type="spellEnd"/>
-      <w:r>
-        <w:rPr>
-          <w:rFonts w:ascii="Times New Roman" w:hAnsi="Times New Roman" w:cs="Times New Roman"/>
-          <w:sz w:val="24"/>
-          <w:szCs w:val="24"/>
-        </w:rPr>
-        <w:t xml:space="preserve"> </w:t>
-      </w:r>
-      <w:proofErr w:type="spellStart"/>
-      <w:r>
-        <w:rPr>
-          <w:rFonts w:ascii="Times New Roman" w:hAnsi="Times New Roman" w:cs="Times New Roman"/>
-          <w:sz w:val="24"/>
-          <w:szCs w:val="24"/>
-        </w:rPr>
-        <w:t>cara</w:t>
-      </w:r>
-      <w:proofErr w:type="spellEnd"/>
-      <w:r>
-        <w:rPr>
-          <w:rFonts w:ascii="Times New Roman" w:hAnsi="Times New Roman" w:cs="Times New Roman"/>
-          <w:sz w:val="24"/>
-          <w:szCs w:val="24"/>
-        </w:rPr>
-        <w:t xml:space="preserve"> </w:t>
-      </w:r>
-      <w:proofErr w:type="spellStart"/>
-      <w:r>
-        <w:rPr>
-          <w:rFonts w:ascii="Times New Roman" w:hAnsi="Times New Roman" w:cs="Times New Roman"/>
-          <w:sz w:val="24"/>
-          <w:szCs w:val="24"/>
-        </w:rPr>
-        <w:t>membuat</w:t>
-      </w:r>
-      <w:proofErr w:type="spellEnd"/>
-      <w:r>
-        <w:rPr>
-          <w:rFonts w:ascii="Times New Roman" w:hAnsi="Times New Roman" w:cs="Times New Roman"/>
-          <w:sz w:val="24"/>
-          <w:szCs w:val="24"/>
-        </w:rPr>
-        <w:t xml:space="preserve"> </w:t>
-      </w:r>
-      <w:proofErr w:type="spellStart"/>
-      <w:r>
-        <w:rPr>
-          <w:rFonts w:ascii="Times New Roman" w:hAnsi="Times New Roman" w:cs="Times New Roman"/>
-          <w:sz w:val="24"/>
-          <w:szCs w:val="24"/>
-        </w:rPr>
-        <w:t>perangkat</w:t>
-      </w:r>
-      <w:proofErr w:type="spellEnd"/>
-      <w:r>
-        <w:rPr>
-          <w:rFonts w:ascii="Times New Roman" w:hAnsi="Times New Roman" w:cs="Times New Roman"/>
-          <w:sz w:val="24"/>
-          <w:szCs w:val="24"/>
-        </w:rPr>
-        <w:t xml:space="preserve"> </w:t>
-      </w:r>
-      <w:proofErr w:type="spellStart"/>
-      <w:r>
-        <w:rPr>
-          <w:rFonts w:ascii="Times New Roman" w:hAnsi="Times New Roman" w:cs="Times New Roman"/>
-          <w:sz w:val="24"/>
-          <w:szCs w:val="24"/>
-        </w:rPr>
-        <w:t>lunak</w:t>
-      </w:r>
-      <w:proofErr w:type="spellEnd"/>
-      <w:r>
-        <w:rPr>
-          <w:rFonts w:ascii="Times New Roman" w:hAnsi="Times New Roman" w:cs="Times New Roman"/>
-          <w:sz w:val="24"/>
-          <w:szCs w:val="24"/>
-        </w:rPr>
-        <w:t xml:space="preserve"> yang </w:t>
-      </w:r>
-      <w:proofErr w:type="spellStart"/>
-      <w:r>
-        <w:rPr>
-          <w:rFonts w:ascii="Times New Roman" w:hAnsi="Times New Roman" w:cs="Times New Roman"/>
-          <w:sz w:val="24"/>
-          <w:szCs w:val="24"/>
-        </w:rPr>
-        <w:t>terpicu</w:t>
-      </w:r>
-      <w:proofErr w:type="spellEnd"/>
-      <w:r>
-        <w:rPr>
-          <w:rFonts w:ascii="Times New Roman" w:hAnsi="Times New Roman" w:cs="Times New Roman"/>
-          <w:sz w:val="24"/>
-          <w:szCs w:val="24"/>
-        </w:rPr>
-        <w:t xml:space="preserve"> oleh </w:t>
+        <w:t xml:space="preserve">kita mempelajari cara membuat perangkat lunak yang terpicu oleh </w:t>
       </w:r>
       <w:r>
         <w:rPr>
@@ -30501,61 +30187,7 @@
           <w:sz w:val="24"/>
           <w:szCs w:val="24"/>
         </w:rPr>
-        <w:t xml:space="preserve"> yang </w:t>
-      </w:r>
-      <w:proofErr w:type="spellStart"/>
-      <w:r>
-        <w:rPr>
-          <w:rFonts w:ascii="Times New Roman" w:hAnsi="Times New Roman" w:cs="Times New Roman"/>
-          <w:sz w:val="24"/>
-          <w:szCs w:val="24"/>
-        </w:rPr>
-        <w:t>berbeda</w:t>
-      </w:r>
-      <w:proofErr w:type="spellEnd"/>
-      <w:r>
-        <w:rPr>
-          <w:rFonts w:ascii="Times New Roman" w:hAnsi="Times New Roman" w:cs="Times New Roman"/>
-          <w:sz w:val="24"/>
-          <w:szCs w:val="24"/>
-        </w:rPr>
-        <w:t xml:space="preserve"> </w:t>
-      </w:r>
-      <w:proofErr w:type="spellStart"/>
-      <w:r>
-        <w:rPr>
-          <w:rFonts w:ascii="Times New Roman" w:hAnsi="Times New Roman" w:cs="Times New Roman"/>
-          <w:sz w:val="24"/>
-          <w:szCs w:val="24"/>
-        </w:rPr>
-        <w:t>beda</w:t>
-      </w:r>
-      <w:proofErr w:type="spellEnd"/>
-      <w:r>
-        <w:rPr>
-          <w:rFonts w:ascii="Times New Roman" w:hAnsi="Times New Roman" w:cs="Times New Roman"/>
-          <w:sz w:val="24"/>
-          <w:szCs w:val="24"/>
-        </w:rPr>
-        <w:t xml:space="preserve">. </w:t>
-      </w:r>
-      <w:proofErr w:type="gramStart"/>
-      <w:r>
-        <w:rPr>
-          <w:rFonts w:ascii="Times New Roman" w:hAnsi="Times New Roman" w:cs="Times New Roman"/>
-          <w:sz w:val="24"/>
-          <w:szCs w:val="24"/>
-        </w:rPr>
-        <w:t>Yaitu :</w:t>
-      </w:r>
-      <w:proofErr w:type="gramEnd"/>
-      <w:r>
-        <w:rPr>
-          <w:rFonts w:ascii="Times New Roman" w:hAnsi="Times New Roman" w:cs="Times New Roman"/>
-          <w:sz w:val="24"/>
-          <w:szCs w:val="24"/>
-        </w:rPr>
-        <w:t xml:space="preserve"> </w:t>
+        <w:t xml:space="preserve"> yang berbeda beda. Yaitu : </w:t>
       </w:r>
     </w:p>
     <w:p>
@@ -30712,90 +30344,8 @@
           <w:sz w:val="24"/>
           <w:szCs w:val="24"/>
         </w:rPr>
-        <w:t xml:space="preserve">Selain </w:t>
-      </w:r>
-      <w:proofErr w:type="spellStart"/>
-      <w:r>
-        <w:rPr>
-          <w:rFonts w:ascii="Times New Roman" w:hAnsi="Times New Roman" w:cs="Times New Roman"/>
-          <w:sz w:val="24"/>
-          <w:szCs w:val="24"/>
-        </w:rPr>
-        <w:t>itu</w:t>
-      </w:r>
-      <w:proofErr w:type="spellEnd"/>
-      <w:r>
-        <w:rPr>
-          <w:rFonts w:ascii="Times New Roman" w:hAnsi="Times New Roman" w:cs="Times New Roman"/>
-          <w:sz w:val="24"/>
-          <w:szCs w:val="24"/>
-        </w:rPr>
-        <w:t xml:space="preserve"> </w:t>
-      </w:r>
-      <w:proofErr w:type="spellStart"/>
-      <w:r>
-        <w:rPr>
-          <w:rFonts w:ascii="Times New Roman" w:hAnsi="Times New Roman" w:cs="Times New Roman"/>
-          <w:sz w:val="24"/>
-          <w:szCs w:val="24"/>
-        </w:rPr>
-        <w:t>kategori</w:t>
-      </w:r>
-      <w:proofErr w:type="spellEnd"/>
-      <w:r>
-        <w:rPr>
-          <w:rFonts w:ascii="Times New Roman" w:hAnsi="Times New Roman" w:cs="Times New Roman"/>
-          <w:sz w:val="24"/>
-          <w:szCs w:val="24"/>
-        </w:rPr>
-        <w:t xml:space="preserve"> Event Handling </w:t>
-      </w:r>
-      <w:proofErr w:type="spellStart"/>
-      <w:r>
-        <w:rPr>
-          <w:rFonts w:ascii="Times New Roman" w:hAnsi="Times New Roman" w:cs="Times New Roman"/>
-          <w:sz w:val="24"/>
-          <w:szCs w:val="24"/>
-        </w:rPr>
-        <w:t>terbagi</w:t>
-      </w:r>
-      <w:proofErr w:type="spellEnd"/>
-      <w:r>
-        <w:rPr>
-          <w:rFonts w:ascii="Times New Roman" w:hAnsi="Times New Roman" w:cs="Times New Roman"/>
-          <w:sz w:val="24"/>
-          <w:szCs w:val="24"/>
-        </w:rPr>
-        <w:t xml:space="preserve"> </w:t>
-      </w:r>
-      <w:proofErr w:type="spellStart"/>
-      <w:r>
-        <w:rPr>
-          <w:rFonts w:ascii="Times New Roman" w:hAnsi="Times New Roman" w:cs="Times New Roman"/>
-          <w:sz w:val="24"/>
-          <w:szCs w:val="24"/>
-        </w:rPr>
-        <w:t>menjadi</w:t>
-      </w:r>
-      <w:proofErr w:type="spellEnd"/>
-      <w:r>
-        <w:rPr>
-          <w:rFonts w:ascii="Times New Roman" w:hAnsi="Times New Roman" w:cs="Times New Roman"/>
-          <w:sz w:val="24"/>
-          <w:szCs w:val="24"/>
-        </w:rPr>
-        <w:t xml:space="preserve"> </w:t>
-      </w:r>
-      <w:proofErr w:type="gramStart"/>
-      <w:r>
-        <w:rPr>
-          <w:rFonts w:ascii="Times New Roman" w:hAnsi="Times New Roman" w:cs="Times New Roman"/>
-          <w:sz w:val="24"/>
-          <w:szCs w:val="24"/>
-        </w:rPr>
-        <w:t>3 :</w:t>
-      </w:r>
-      <w:proofErr w:type="gramEnd"/>
+        <w:t>Selain itu kategori Event Handling terbagi menjadi 3 :</w:t>
+      </w:r>
     </w:p>
     <w:p>
       <w:pPr>
@@ -30871,6 +30421,70 @@
         <w:pStyle w:val="ListParagraph"/>
         <w:spacing w:line="360" w:lineRule="auto"/>
         <w:ind w:left="1440"/>
+        <w:rPr>
+          <w:rFonts w:ascii="Times New Roman" w:hAnsi="Times New Roman" w:cs="Times New Roman"/>
+          <w:sz w:val="24"/>
+          <w:szCs w:val="24"/>
+        </w:rPr>
+      </w:pPr>
+    </w:p>
+    <w:p>
+      <w:pPr>
+        <w:spacing w:line="360" w:lineRule="auto"/>
+        <w:ind w:left="720"/>
+        <w:rPr>
+          <w:rFonts w:ascii="Times New Roman" w:hAnsi="Times New Roman" w:cs="Times New Roman"/>
+          <w:i/>
+          <w:iCs/>
+          <w:sz w:val="24"/>
+          <w:szCs w:val="24"/>
+        </w:rPr>
+      </w:pPr>
+      <w:r>
+        <w:rPr>
+          <w:rFonts w:ascii="Times New Roman" w:hAnsi="Times New Roman" w:cs="Times New Roman"/>
+          <w:i/>
+          <w:iCs/>
+          <w:sz w:val="24"/>
+          <w:szCs w:val="24"/>
+        </w:rPr>
+        <w:t>Masih agak sedikit bingung dalam pemakaian</w:t>
+      </w:r>
+      <w:r>
+        <w:rPr>
+          <w:rFonts w:ascii="Times New Roman" w:hAnsi="Times New Roman" w:cs="Times New Roman"/>
+          <w:i/>
+          <w:iCs/>
+          <w:sz w:val="24"/>
+          <w:szCs w:val="24"/>
+        </w:rPr>
+        <w:t>(praktikum)</w:t>
+      </w:r>
+      <w:r>
+        <w:rPr>
+          <w:rFonts w:ascii="Times New Roman" w:hAnsi="Times New Roman" w:cs="Times New Roman"/>
+          <w:i/>
+          <w:iCs/>
+          <w:sz w:val="24"/>
+          <w:szCs w:val="24"/>
+        </w:rPr>
+        <w:t xml:space="preserve"> karena agak tertinggal dari materi Layered Architecture Pattern, disebabkan ada sedikit kendala berupa laptop mati dan sakit juga.</w:t>
+      </w:r>
+      <w:r>
+        <w:rPr>
+          <w:rFonts w:ascii="Times New Roman" w:hAnsi="Times New Roman" w:cs="Times New Roman"/>
+          <w:i/>
+          <w:iCs/>
+          <w:sz w:val="24"/>
+          <w:szCs w:val="24"/>
+        </w:rPr>
+        <w:t xml:space="preserve"> Namun pada akhirnya ada yang membantu sehingga dapat mengejar agak ketertinggalan tersebut.</w:t>
+      </w:r>
+    </w:p>
+    <w:p>
+      <w:pPr>
+        <w:spacing w:line="360" w:lineRule="auto"/>
+        <w:ind w:left="720"/>
         <w:rPr>
           <w:rFonts w:ascii="Times New Roman" w:hAnsi="Times New Roman" w:cs="Times New Roman"/>
           <w:sz w:val="24"/>

</xml_diff>